<commit_message>
For get to add xml files in previous commit,and camera issue fixed.
</commit_message>
<xml_diff>
--- a/Documents/YDP_Functional_Specification_Document.docx
+++ b/Documents/YDP_Functional_Specification_Document.docx
@@ -1,6 +1,6 @@
 
 <file path=word/document.xml><?xml version="1.0" encoding="utf-8"?>
-<w:document xmlns:mv="urn:schemas-microsoft-com:mac:vml" xmlns:mo="http://schemas.microsoft.com/office/mac/office/2008/main" xmlns:ve="http://schemas.openxmlformats.org/markup-compatibility/2006" xmlns:o="urn:schemas-microsoft-com:office:office" xmlns:r="http://schemas.openxmlformats.org/officeDocument/2006/relationships" xmlns:m="http://schemas.openxmlformats.org/officeDocument/2006/math" xmlns:v="urn:schemas-microsoft-com:vml" xmlns:w10="urn:schemas-microsoft-com:office:word" xmlns:w="http://schemas.openxmlformats.org/wordprocessingml/2006/main" xmlns:wne="http://schemas.microsoft.com/office/word/2006/wordml" xmlns:wp="http://schemas.openxmlformats.org/drawingml/2006/wordprocessingDrawing" ve:Ignorable="mv" ve:PreserveAttributes="mv:*">
+<w:document xmlns:ve="http://schemas.openxmlformats.org/markup-compatibility/2006" xmlns:o="urn:schemas-microsoft-com:office:office" xmlns:r="http://schemas.openxmlformats.org/officeDocument/2006/relationships" xmlns:m="http://schemas.openxmlformats.org/officeDocument/2006/math" xmlns:v="urn:schemas-microsoft-com:vml" xmlns:wp="http://schemas.openxmlformats.org/drawingml/2006/wordprocessingDrawing" xmlns:w10="urn:schemas-microsoft-com:office:word" xmlns:w="http://schemas.openxmlformats.org/wordprocessingml/2006/main" xmlns:wne="http://schemas.microsoft.com/office/word/2006/wordml">
   <w:body>
     <w:p>
       <w:pPr>
@@ -1058,6 +1058,7 @@
           <w:szCs w:val="40"/>
           <w:lang w:val="en-GB"/>
         </w:rPr>
+        <w:lastRenderedPageBreak/>
         <w:t>Table of Contents</w:t>
       </w:r>
     </w:p>
@@ -4258,6 +4259,7 @@
         <w:rPr>
           <w:lang w:val="en-GB"/>
         </w:rPr>
+        <w:lastRenderedPageBreak/>
         <w:t>Introduction</w:t>
       </w:r>
       <w:bookmarkEnd w:id="2"/>
@@ -4295,7 +4297,7 @@
           <w:sz w:val="28"/>
           <w:szCs w:val="28"/>
         </w:rPr>
-        <w:t>YDP account.</w:t>
+        <w:t xml:space="preserve">YDP account.YDP app can be used for calling YDP help line </w:t>
       </w:r>
       <w:r>
         <w:rPr>
@@ -4303,7 +4305,7 @@
           <w:sz w:val="28"/>
           <w:szCs w:val="28"/>
         </w:rPr>
-        <w:t xml:space="preserve"> </w:t>
+        <w:t>with</w:t>
       </w:r>
       <w:r>
         <w:rPr>
@@ -4311,7 +4313,7 @@
           <w:sz w:val="28"/>
           <w:szCs w:val="28"/>
         </w:rPr>
-        <w:t xml:space="preserve">YDP app can be used for calling YDP help line </w:t>
+        <w:t xml:space="preserve"> one tap </w:t>
       </w:r>
       <w:r>
         <w:rPr>
@@ -4319,7 +4321,7 @@
           <w:sz w:val="28"/>
           <w:szCs w:val="28"/>
         </w:rPr>
-        <w:t>with</w:t>
+        <w:t xml:space="preserve">using the app, </w:t>
       </w:r>
       <w:r>
         <w:rPr>
@@ -4327,7 +4329,7 @@
           <w:sz w:val="28"/>
           <w:szCs w:val="28"/>
         </w:rPr>
-        <w:t xml:space="preserve"> one tap </w:t>
+        <w:t>send email, andget</w:t>
       </w:r>
       <w:r>
         <w:rPr>
@@ -4335,7 +4337,7 @@
           <w:sz w:val="28"/>
           <w:szCs w:val="28"/>
         </w:rPr>
-        <w:t xml:space="preserve">using the app, </w:t>
+        <w:t xml:space="preserve">tingdetailed </w:t>
       </w:r>
       <w:r>
         <w:rPr>
@@ -4343,23 +4345,26 @@
           <w:sz w:val="28"/>
           <w:szCs w:val="28"/>
         </w:rPr>
-        <w:t>send email, and</w:t>
-      </w:r>
-      <w:r>
+        <w:t>information regarding YDP.</w:t>
+      </w:r>
+    </w:p>
+    <w:p>
+      <w:pPr>
+        <w:spacing w:line="240" w:lineRule="auto"/>
+        <w:jc w:val="both"/>
         <w:rPr>
           <w:rFonts w:ascii="Arial Narrow" w:hAnsi="Arial Narrow" w:cstheme="minorHAnsi"/>
           <w:sz w:val="28"/>
           <w:szCs w:val="28"/>
         </w:rPr>
-        <w:t xml:space="preserve"> </w:t>
-      </w:r>
+      </w:pPr>
       <w:r>
         <w:rPr>
           <w:rFonts w:ascii="Arial Narrow" w:hAnsi="Arial Narrow" w:cstheme="minorHAnsi"/>
           <w:sz w:val="28"/>
           <w:szCs w:val="28"/>
         </w:rPr>
-        <w:t>get</w:t>
+        <w:t>Special function of YDP app is</w:t>
       </w:r>
       <w:r>
         <w:rPr>
@@ -4367,7 +4372,7 @@
           <w:sz w:val="28"/>
           <w:szCs w:val="28"/>
         </w:rPr>
-        <w:t>ting</w:t>
+        <w:t xml:space="preserve"> to </w:t>
       </w:r>
       <w:r>
         <w:rPr>
@@ -4375,7 +4380,7 @@
           <w:sz w:val="28"/>
           <w:szCs w:val="28"/>
         </w:rPr>
-        <w:t xml:space="preserve"> </w:t>
+        <w:t xml:space="preserve">allow </w:t>
       </w:r>
       <w:r>
         <w:rPr>
@@ -4383,7 +4388,7 @@
           <w:sz w:val="28"/>
           <w:szCs w:val="28"/>
         </w:rPr>
-        <w:t xml:space="preserve">detailed </w:t>
+        <w:t>user login on</w:t>
       </w:r>
       <w:r>
         <w:rPr>
@@ -4391,26 +4396,23 @@
           <w:sz w:val="28"/>
           <w:szCs w:val="28"/>
         </w:rPr>
-        <w:t>information regarding YDP.</w:t>
-      </w:r>
-    </w:p>
-    <w:p>
-      <w:pPr>
-        <w:spacing w:line="240" w:lineRule="auto"/>
-        <w:jc w:val="both"/>
+        <w:t xml:space="preserve"> YDP </w:t>
+      </w:r>
+      <w:r>
         <w:rPr>
           <w:rFonts w:ascii="Arial Narrow" w:hAnsi="Arial Narrow" w:cstheme="minorHAnsi"/>
           <w:sz w:val="28"/>
           <w:szCs w:val="28"/>
         </w:rPr>
-      </w:pPr>
+        <w:t>using QR</w:t>
+      </w:r>
       <w:r>
         <w:rPr>
           <w:rFonts w:ascii="Arial Narrow" w:hAnsi="Arial Narrow" w:cstheme="minorHAnsi"/>
           <w:sz w:val="28"/>
           <w:szCs w:val="28"/>
         </w:rPr>
-        <w:t>Special function of YDP app is</w:t>
+        <w:t xml:space="preserve"> code </w:t>
       </w:r>
       <w:r>
         <w:rPr>
@@ -4418,7 +4420,7 @@
           <w:sz w:val="28"/>
           <w:szCs w:val="28"/>
         </w:rPr>
-        <w:t xml:space="preserve"> to </w:t>
+        <w:t xml:space="preserve">printed </w:t>
       </w:r>
       <w:r>
         <w:rPr>
@@ -4426,7 +4428,7 @@
           <w:sz w:val="28"/>
           <w:szCs w:val="28"/>
         </w:rPr>
-        <w:t xml:space="preserve">allow </w:t>
+        <w:t xml:space="preserve">on the YDP </w:t>
       </w:r>
       <w:r>
         <w:rPr>
@@ -4434,7 +4436,7 @@
           <w:sz w:val="28"/>
           <w:szCs w:val="28"/>
         </w:rPr>
-        <w:t>user login on</w:t>
+        <w:t xml:space="preserve">QR </w:t>
       </w:r>
       <w:r>
         <w:rPr>
@@ -4442,7 +4444,7 @@
           <w:sz w:val="28"/>
           <w:szCs w:val="28"/>
         </w:rPr>
-        <w:t xml:space="preserve"> YDP </w:t>
+        <w:t>card</w:t>
       </w:r>
       <w:r>
         <w:rPr>
@@ -4450,23 +4452,26 @@
           <w:sz w:val="28"/>
           <w:szCs w:val="28"/>
         </w:rPr>
-        <w:t>using QR</w:t>
-      </w:r>
-      <w:r>
+        <w:t>.</w:t>
+      </w:r>
+    </w:p>
+    <w:p>
+      <w:pPr>
+        <w:spacing w:line="240" w:lineRule="auto"/>
+        <w:jc w:val="both"/>
         <w:rPr>
           <w:rFonts w:ascii="Arial Narrow" w:hAnsi="Arial Narrow" w:cstheme="minorHAnsi"/>
           <w:sz w:val="28"/>
           <w:szCs w:val="28"/>
         </w:rPr>
-        <w:t xml:space="preserve"> code </w:t>
-      </w:r>
+      </w:pPr>
       <w:r>
         <w:rPr>
           <w:rFonts w:ascii="Arial Narrow" w:hAnsi="Arial Narrow" w:cstheme="minorHAnsi"/>
           <w:sz w:val="28"/>
           <w:szCs w:val="28"/>
         </w:rPr>
-        <w:t xml:space="preserve">printed </w:t>
+        <w:t xml:space="preserve">App </w:t>
       </w:r>
       <w:r>
         <w:rPr>
@@ -4474,7 +4479,7 @@
           <w:sz w:val="28"/>
           <w:szCs w:val="28"/>
         </w:rPr>
-        <w:t xml:space="preserve">on the YDP </w:t>
+        <w:t>decrypts the login data on</w:t>
       </w:r>
       <w:r>
         <w:rPr>
@@ -4482,7 +4487,7 @@
           <w:sz w:val="28"/>
           <w:szCs w:val="28"/>
         </w:rPr>
-        <w:t xml:space="preserve">QR </w:t>
+        <w:t xml:space="preserve"> the </w:t>
       </w:r>
       <w:r>
         <w:rPr>
@@ -4490,7 +4495,7 @@
           <w:sz w:val="28"/>
           <w:szCs w:val="28"/>
         </w:rPr>
-        <w:t>card</w:t>
+        <w:t>QR</w:t>
       </w:r>
       <w:r>
         <w:rPr>
@@ -4498,26 +4503,23 @@
           <w:sz w:val="28"/>
           <w:szCs w:val="28"/>
         </w:rPr>
-        <w:t>.</w:t>
-      </w:r>
-    </w:p>
-    <w:p>
-      <w:pPr>
-        <w:spacing w:line="240" w:lineRule="auto"/>
-        <w:jc w:val="both"/>
+        <w:t xml:space="preserve">code </w:t>
+      </w:r>
+      <w:r>
         <w:rPr>
           <w:rFonts w:ascii="Arial Narrow" w:hAnsi="Arial Narrow" w:cstheme="minorHAnsi"/>
           <w:sz w:val="28"/>
           <w:szCs w:val="28"/>
         </w:rPr>
-      </w:pPr>
+        <w:t>to extract</w:t>
+      </w:r>
       <w:r>
         <w:rPr>
           <w:rFonts w:ascii="Arial Narrow" w:hAnsi="Arial Narrow" w:cstheme="minorHAnsi"/>
           <w:sz w:val="28"/>
           <w:szCs w:val="28"/>
         </w:rPr>
-        <w:t xml:space="preserve">App </w:t>
+        <w:t xml:space="preserve"> username and password </w:t>
       </w:r>
       <w:r>
         <w:rPr>
@@ -4525,7 +4527,7 @@
           <w:sz w:val="28"/>
           <w:szCs w:val="28"/>
         </w:rPr>
-        <w:t>decrypts the login data on</w:t>
+        <w:t>on the</w:t>
       </w:r>
       <w:r>
         <w:rPr>
@@ -4533,7 +4535,7 @@
           <w:sz w:val="28"/>
           <w:szCs w:val="28"/>
         </w:rPr>
-        <w:t xml:space="preserve"> the </w:t>
+        <w:t xml:space="preserve">YDP </w:t>
       </w:r>
       <w:r>
         <w:rPr>
@@ -4541,71 +4543,7 @@
           <w:sz w:val="28"/>
           <w:szCs w:val="28"/>
         </w:rPr>
-        <w:t>QR</w:t>
-      </w:r>
-      <w:r>
-        <w:rPr>
-          <w:rFonts w:ascii="Arial Narrow" w:hAnsi="Arial Narrow" w:cstheme="minorHAnsi"/>
-          <w:sz w:val="28"/>
-          <w:szCs w:val="28"/>
-        </w:rPr>
-        <w:t xml:space="preserve">code </w:t>
-      </w:r>
-      <w:r>
-        <w:rPr>
-          <w:rFonts w:ascii="Arial Narrow" w:hAnsi="Arial Narrow" w:cstheme="minorHAnsi"/>
-          <w:sz w:val="28"/>
-          <w:szCs w:val="28"/>
-        </w:rPr>
-        <w:t>to extract</w:t>
-      </w:r>
-      <w:r>
-        <w:rPr>
-          <w:rFonts w:ascii="Arial Narrow" w:hAnsi="Arial Narrow" w:cstheme="minorHAnsi"/>
-          <w:sz w:val="28"/>
-          <w:szCs w:val="28"/>
-        </w:rPr>
-        <w:t xml:space="preserve"> username and password </w:t>
-      </w:r>
-      <w:r>
-        <w:rPr>
-          <w:rFonts w:ascii="Arial Narrow" w:hAnsi="Arial Narrow" w:cstheme="minorHAnsi"/>
-          <w:sz w:val="28"/>
-          <w:szCs w:val="28"/>
-        </w:rPr>
-        <w:t>on the</w:t>
-      </w:r>
-      <w:r>
-        <w:rPr>
-          <w:rFonts w:ascii="Arial Narrow" w:hAnsi="Arial Narrow" w:cstheme="minorHAnsi"/>
-          <w:sz w:val="28"/>
-          <w:szCs w:val="28"/>
-        </w:rPr>
-        <w:t xml:space="preserve"> </w:t>
-      </w:r>
-      <w:r>
-        <w:rPr>
-          <w:rFonts w:ascii="Arial Narrow" w:hAnsi="Arial Narrow" w:cstheme="minorHAnsi"/>
-          <w:sz w:val="28"/>
-          <w:szCs w:val="28"/>
-        </w:rPr>
-        <w:t xml:space="preserve">YDP </w:t>
-      </w:r>
-      <w:r>
-        <w:rPr>
-          <w:rFonts w:ascii="Arial Narrow" w:hAnsi="Arial Narrow" w:cstheme="minorHAnsi"/>
-          <w:sz w:val="28"/>
-          <w:szCs w:val="28"/>
-        </w:rPr>
         <w:t>card.</w:t>
-      </w:r>
-      <w:r>
-        <w:rPr>
-          <w:rFonts w:ascii="Arial Narrow" w:hAnsi="Arial Narrow" w:cstheme="minorHAnsi"/>
-          <w:sz w:val="28"/>
-          <w:szCs w:val="28"/>
-        </w:rPr>
-        <w:t xml:space="preserve"> </w:t>
       </w:r>
       <w:r>
         <w:rPr>
@@ -5373,13 +5311,6 @@
           <w:rFonts w:ascii="Arial Narrow" w:hAnsi="Arial Narrow"/>
           <w:sz w:val="24"/>
         </w:rPr>
-        <w:t xml:space="preserve"> </w:t>
-      </w:r>
-      <w:r>
-        <w:rPr>
-          <w:rFonts w:ascii="Arial Narrow" w:hAnsi="Arial Narrow"/>
-          <w:sz w:val="24"/>
-        </w:rPr>
         <w:t>holders because YDP app requires username and password of YDP</w:t>
       </w:r>
       <w:r>
@@ -5408,13 +5339,6 @@
           <w:rFonts w:ascii="Arial Narrow" w:hAnsi="Arial Narrow"/>
           <w:sz w:val="24"/>
         </w:rPr>
-        <w:t xml:space="preserve"> </w:t>
-      </w:r>
-      <w:r>
-        <w:rPr>
-          <w:rFonts w:ascii="Arial Narrow" w:hAnsi="Arial Narrow"/>
-          <w:sz w:val="24"/>
-        </w:rPr>
         <w:t xml:space="preserve">holder can </w:t>
       </w:r>
       <w:r>
@@ -5540,13 +5464,6 @@
           <w:rFonts w:ascii="Arial Narrow" w:hAnsi="Arial Narrow"/>
           <w:sz w:val="24"/>
         </w:rPr>
-        <w:t xml:space="preserve"> </w:t>
-      </w:r>
-      <w:r>
-        <w:rPr>
-          <w:rFonts w:ascii="Arial Narrow" w:hAnsi="Arial Narrow"/>
-          <w:sz w:val="24"/>
-        </w:rPr>
         <w:t>after entering</w:t>
       </w:r>
       <w:r>
@@ -5554,13 +5471,6 @@
           <w:rFonts w:ascii="Arial Narrow" w:hAnsi="Arial Narrow"/>
           <w:sz w:val="24"/>
         </w:rPr>
-        <w:t xml:space="preserve"> </w:t>
-      </w:r>
-      <w:r>
-        <w:rPr>
-          <w:rFonts w:ascii="Arial Narrow" w:hAnsi="Arial Narrow"/>
-          <w:sz w:val="24"/>
-        </w:rPr>
         <w:t xml:space="preserve">username and </w:t>
       </w:r>
       <w:r>
@@ -5596,13 +5506,6 @@
           <w:rFonts w:ascii="Arial Narrow" w:hAnsi="Arial Narrow"/>
           <w:sz w:val="24"/>
         </w:rPr>
-        <w:t xml:space="preserve"> </w:t>
-      </w:r>
-      <w:r>
-        <w:rPr>
-          <w:rFonts w:ascii="Arial Narrow" w:hAnsi="Arial Narrow"/>
-          <w:sz w:val="24"/>
-        </w:rPr>
         <w:t>back to login screen.</w:t>
       </w:r>
     </w:p>
@@ -5620,21 +5523,7 @@
           <w:rFonts w:ascii="Arial Narrow" w:hAnsi="Arial Narrow"/>
           <w:sz w:val="24"/>
         </w:rPr>
-        <w:t>Second,</w:t>
-      </w:r>
-      <w:r>
-        <w:rPr>
-          <w:rFonts w:ascii="Arial Narrow" w:hAnsi="Arial Narrow"/>
-          <w:sz w:val="24"/>
-        </w:rPr>
-        <w:t xml:space="preserve"> </w:t>
-      </w:r>
-      <w:r>
-        <w:rPr>
-          <w:rFonts w:ascii="Arial Narrow" w:hAnsi="Arial Narrow"/>
-          <w:sz w:val="24"/>
-        </w:rPr>
-        <w:t xml:space="preserve">by using QR code scanning </w:t>
+        <w:t xml:space="preserve">Second,by using QR code scanning </w:t>
       </w:r>
       <w:r>
         <w:rPr>
@@ -5862,6 +5751,7 @@
         <w:rPr>
           <w:lang w:val="en-GB"/>
         </w:rPr>
+        <w:lastRenderedPageBreak/>
         <w:t>User Interface</w:t>
       </w:r>
       <w:bookmarkEnd w:id="26"/>
@@ -5982,6 +5872,7 @@
         <w:ind w:left="1980" w:firstLine="0"/>
       </w:pPr>
       <w:r>
+        <w:lastRenderedPageBreak/>
         <w:t>Android User Interface</w:t>
       </w:r>
     </w:p>
@@ -6125,6 +6016,7 @@
         <w:rPr>
           <w:lang w:val="en-GB"/>
         </w:rPr>
+        <w:lastRenderedPageBreak/>
         <w:t>Impact Analysis</w:t>
       </w:r>
       <w:bookmarkEnd w:id="33"/>
@@ -6402,28 +6294,7 @@
           <w:rFonts w:ascii="Arial Narrow" w:hAnsi="Arial Narrow"/>
           <w:sz w:val="24"/>
         </w:rPr>
-        <w:t xml:space="preserve"> is</w:t>
-      </w:r>
-      <w:r>
-        <w:rPr>
-          <w:rFonts w:ascii="Arial Narrow" w:hAnsi="Arial Narrow"/>
-          <w:sz w:val="24"/>
-        </w:rPr>
-        <w:t xml:space="preserve"> </w:t>
-      </w:r>
-      <w:r>
-        <w:rPr>
-          <w:rFonts w:ascii="Arial Narrow" w:hAnsi="Arial Narrow"/>
-          <w:sz w:val="24"/>
-        </w:rPr>
-        <w:t>a</w:t>
-      </w:r>
-      <w:r>
-        <w:rPr>
-          <w:rFonts w:ascii="Arial Narrow" w:hAnsi="Arial Narrow"/>
-          <w:sz w:val="24"/>
-        </w:rPr>
-        <w:t xml:space="preserve"> </w:t>
+        <w:t xml:space="preserve"> isa</w:t>
       </w:r>
       <w:r>
         <w:rPr>
@@ -6490,13 +6361,6 @@
           <w:rFonts w:ascii="Arial Narrow" w:hAnsi="Arial Narrow"/>
           <w:sz w:val="24"/>
         </w:rPr>
-        <w:t xml:space="preserve"> </w:t>
-      </w:r>
-      <w:r>
-        <w:rPr>
-          <w:rFonts w:ascii="Arial Narrow" w:hAnsi="Arial Narrow"/>
-          <w:sz w:val="24"/>
-        </w:rPr>
         <w:t xml:space="preserve">stores user login data in 128 bit encryption. The app </w:t>
       </w:r>
       <w:r>
@@ -6547,13 +6411,6 @@
           <w:sz w:val="24"/>
         </w:rPr>
         <w:t>, uses the information to login in to the system.</w:t>
-      </w:r>
-      <w:r>
-        <w:rPr>
-          <w:rFonts w:ascii="Arial Narrow" w:hAnsi="Arial Narrow"/>
-          <w:sz w:val="24"/>
-        </w:rPr>
-        <w:t xml:space="preserve"> </w:t>
       </w:r>
       <w:r>
         <w:rPr>
@@ -6690,13 +6547,6 @@
           <w:sz w:val="24"/>
         </w:rPr>
         <w:t>QR</w:t>
-      </w:r>
-      <w:r>
-        <w:rPr>
-          <w:rFonts w:ascii="Arial Narrow" w:hAnsi="Arial Narrow"/>
-          <w:sz w:val="24"/>
-        </w:rPr>
-        <w:t xml:space="preserve"> </w:t>
       </w:r>
       <w:r>
         <w:rPr>
@@ -6806,23 +6656,7 @@
             <w:rFonts w:ascii="Arial Narrow" w:hAnsi="Arial Narrow"/>
             <w:sz w:val="24"/>
           </w:rPr>
-          <w:t xml:space="preserve"> user</w:t>
-        </w:r>
-        <w:r>
-          <w:rPr>
-            <w:rStyle w:val="Hyperlink"/>
-            <w:rFonts w:ascii="Arial Narrow" w:hAnsi="Arial Narrow"/>
-            <w:sz w:val="24"/>
-          </w:rPr>
-          <w:t xml:space="preserve"> </w:t>
-        </w:r>
-        <w:r>
-          <w:rPr>
-            <w:rStyle w:val="Hyperlink"/>
-            <w:rFonts w:ascii="Arial Narrow" w:hAnsi="Arial Narrow"/>
-            <w:sz w:val="24"/>
-          </w:rPr>
-          <w:t>Interface</w:t>
+          <w:t xml:space="preserve"> userInterface</w:t>
         </w:r>
       </w:hyperlink>
     </w:p>
@@ -7008,6 +6842,7 @@
           <w:szCs w:val="28"/>
           <w:lang w:val="en-GB"/>
         </w:rPr>
+        <w:lastRenderedPageBreak/>
         <w:tab/>
       </w:r>
     </w:p>
@@ -7152,42 +6987,14 @@
           <w:rFonts w:ascii="Arial Narrow" w:hAnsi="Arial Narrow"/>
           <w:sz w:val="24"/>
         </w:rPr>
-        <w:t>.</w:t>
-      </w:r>
-      <w:r>
-        <w:rPr>
-          <w:rFonts w:ascii="Arial Narrow" w:hAnsi="Arial Narrow"/>
-          <w:sz w:val="24"/>
-        </w:rPr>
-        <w:t xml:space="preserve"> </w:t>
-      </w:r>
-      <w:r>
-        <w:rPr>
-          <w:rFonts w:ascii="Arial Narrow" w:hAnsi="Arial Narrow"/>
-          <w:sz w:val="24"/>
-        </w:rPr>
-        <w:t>This option allows the user to call YDP service providers</w:t>
-      </w:r>
-      <w:r>
-        <w:rPr>
-          <w:rFonts w:ascii="Arial Narrow" w:hAnsi="Arial Narrow"/>
-          <w:sz w:val="24"/>
-        </w:rPr>
-        <w:t>.</w:t>
-      </w:r>
-      <w:r>
-        <w:rPr>
-          <w:rFonts w:ascii="Arial Narrow" w:hAnsi="Arial Narrow"/>
-          <w:sz w:val="24"/>
-        </w:rPr>
-        <w:t xml:space="preserve"> </w:t>
-      </w:r>
-      <w:r>
-        <w:rPr>
-          <w:rFonts w:ascii="Arial Narrow" w:hAnsi="Arial Narrow"/>
-          <w:sz w:val="24"/>
-        </w:rPr>
-        <w:t xml:space="preserve">Here default YDP service provider </w:t>
+        <w:t>.This option allows the user to call YDP service providers</w:t>
+      </w:r>
+      <w:r>
+        <w:rPr>
+          <w:rFonts w:ascii="Arial Narrow" w:hAnsi="Arial Narrow"/>
+          <w:sz w:val="24"/>
+        </w:rPr>
+        <w:t xml:space="preserve">.Here default YDP service provider </w:t>
       </w:r>
       <w:r>
         <w:rPr>
@@ -7852,21 +7659,7 @@
           <w:rFonts w:ascii="Arial Narrow" w:hAnsi="Arial Narrow"/>
           <w:sz w:val="24"/>
         </w:rPr>
-        <w:t>.</w:t>
-      </w:r>
-      <w:r>
-        <w:rPr>
-          <w:rFonts w:ascii="Arial Narrow" w:hAnsi="Arial Narrow"/>
-          <w:sz w:val="24"/>
-        </w:rPr>
-        <w:t xml:space="preserve"> </w:t>
-      </w:r>
-      <w:r>
-        <w:rPr>
-          <w:rFonts w:ascii="Arial Narrow" w:hAnsi="Arial Narrow"/>
-          <w:sz w:val="24"/>
-        </w:rPr>
-        <w:t>Email YDP option allows</w:t>
+        <w:t>.Email YDP option allows</w:t>
       </w:r>
       <w:r>
         <w:rPr>
@@ -7888,13 +7681,6 @@
           <w:sz w:val="24"/>
         </w:rPr>
         <w:t>Support</w:t>
-      </w:r>
-      <w:r>
-        <w:rPr>
-          <w:rFonts w:ascii="Arial Narrow" w:hAnsi="Arial Narrow"/>
-          <w:sz w:val="24"/>
-        </w:rPr>
-        <w:t xml:space="preserve"> </w:t>
       </w:r>
       <w:r>
         <w:rPr>
@@ -8312,6 +8098,7 @@
         <w:rPr>
           <w:lang w:val="en-GB"/>
         </w:rPr>
+        <w:lastRenderedPageBreak/>
         <w:t>More about YDP</w:t>
       </w:r>
       <w:r>
@@ -8453,13 +8240,15 @@
         </w:rPr>
         <w:t>d</w:t>
       </w:r>
-      <w:r>
-        <w:rPr>
-          <w:rFonts w:ascii="Arial Narrow" w:hAnsi="Arial Narrow"/>
-          <w:sz w:val="24"/>
-        </w:rPr>
-        <w:t xml:space="preserve"> </w:t>
-      </w:r>
+      <w:ins w:id="115" w:author="Gsri" w:date="2013-01-09T18:03:00Z">
+        <w:r>
+          <w:rPr>
+            <w:rFonts w:ascii="Arial Narrow" w:hAnsi="Arial Narrow"/>
+            <w:sz w:val="24"/>
+          </w:rPr>
+          <w:t xml:space="preserve"> </w:t>
+        </w:r>
+      </w:ins>
       <w:r>
         <w:rPr>
           <w:rFonts w:ascii="Arial Narrow" w:hAnsi="Arial Narrow"/>
@@ -8486,9 +8275,41 @@
           <w:rFonts w:ascii="Arial Narrow" w:hAnsi="Arial Narrow"/>
           <w:sz w:val="24"/>
         </w:rPr>
-        <w:t xml:space="preserve">button on clicking takes the user to YourDoctorProgram website so that user can review any information available there. </w:t>
-      </w:r>
-      <w:bookmarkStart w:id="115" w:name="_Toc343474745"/>
+        <w:t>button on clicking takes the user to Your</w:t>
+      </w:r>
+      <w:ins w:id="116" w:author="Gsri" w:date="2013-01-09T18:03:00Z">
+        <w:r>
+          <w:rPr>
+            <w:rFonts w:ascii="Arial Narrow" w:hAnsi="Arial Narrow"/>
+            <w:sz w:val="24"/>
+          </w:rPr>
+          <w:t xml:space="preserve"> </w:t>
+        </w:r>
+      </w:ins>
+      <w:r>
+        <w:rPr>
+          <w:rFonts w:ascii="Arial Narrow" w:hAnsi="Arial Narrow"/>
+          <w:sz w:val="24"/>
+        </w:rPr>
+        <w:t>Doctor</w:t>
+      </w:r>
+      <w:ins w:id="117" w:author="Gsri" w:date="2013-01-09T18:03:00Z">
+        <w:r>
+          <w:rPr>
+            <w:rFonts w:ascii="Arial Narrow" w:hAnsi="Arial Narrow"/>
+            <w:sz w:val="24"/>
+          </w:rPr>
+          <w:t xml:space="preserve"> </w:t>
+        </w:r>
+      </w:ins>
+      <w:r>
+        <w:rPr>
+          <w:rFonts w:ascii="Arial Narrow" w:hAnsi="Arial Narrow"/>
+          <w:sz w:val="24"/>
+        </w:rPr>
+        <w:t xml:space="preserve">Program website so that user can review any information available there. </w:t>
+      </w:r>
+      <w:bookmarkStart w:id="118" w:name="_Toc343474745"/>
     </w:p>
     <w:p>
       <w:pPr>
@@ -8523,14 +8344,14 @@
         <w:numPr>
           <w:ilvl w:val="0"/>
           <w:numId w:val="10"/>
-          <w:numberingChange w:id="116" w:author="Revanth Tondapu" w:date="2013-01-08T19:17:00Z" w:original=""/>
+          <w:numberingChange w:id="119" w:author="Revanth Tondapu" w:date="2013-01-08T19:17:00Z" w:original=""/>
         </w:numPr>
         <w:rPr>
           <w:rFonts w:ascii="Arial Narrow" w:hAnsi="Arial Narrow"/>
           <w:sz w:val="24"/>
         </w:rPr>
       </w:pPr>
-      <w:bookmarkStart w:id="117" w:name="_Toc343475399"/>
+      <w:bookmarkStart w:id="120" w:name="_Toc343475399"/>
       <w:r>
         <w:rPr>
           <w:rFonts w:ascii="Arial Narrow" w:hAnsi="Arial Narrow"/>
@@ -8566,8 +8387,8 @@
         </w:rPr>
         <w:t>UI_1).</w:t>
       </w:r>
-      <w:bookmarkEnd w:id="115"/>
-      <w:bookmarkEnd w:id="117"/>
+      <w:bookmarkEnd w:id="118"/>
+      <w:bookmarkEnd w:id="120"/>
     </w:p>
     <w:p>
       <w:pPr>
@@ -8575,15 +8396,15 @@
         <w:numPr>
           <w:ilvl w:val="0"/>
           <w:numId w:val="10"/>
-          <w:numberingChange w:id="118" w:author="Revanth Tondapu" w:date="2013-01-08T19:17:00Z" w:original=""/>
+          <w:numberingChange w:id="121" w:author="Revanth Tondapu" w:date="2013-01-08T19:17:00Z" w:original=""/>
         </w:numPr>
         <w:rPr>
           <w:rFonts w:ascii="Arial Narrow" w:hAnsi="Arial Narrow"/>
           <w:sz w:val="24"/>
         </w:rPr>
       </w:pPr>
-      <w:bookmarkStart w:id="119" w:name="_Toc343474746"/>
-      <w:bookmarkStart w:id="120" w:name="_Toc343475400"/>
+      <w:bookmarkStart w:id="122" w:name="_Toc343474746"/>
+      <w:bookmarkStart w:id="123" w:name="_Toc343475400"/>
       <w:r>
         <w:rPr>
           <w:rFonts w:ascii="Arial Narrow" w:hAnsi="Arial Narrow"/>
@@ -8591,8 +8412,8 @@
         </w:rPr>
         <w:t>It integrates with YDP website</w:t>
       </w:r>
-      <w:bookmarkEnd w:id="119"/>
-      <w:bookmarkEnd w:id="120"/>
+      <w:bookmarkEnd w:id="122"/>
+      <w:bookmarkEnd w:id="123"/>
       <w:r>
         <w:rPr>
           <w:rFonts w:ascii="Arial Narrow" w:hAnsi="Arial Narrow"/>
@@ -8605,7 +8426,7 @@
       <w:pPr>
         <w:pStyle w:val="StyleHeading3ArialNarrow16ptBlackChar"/>
         <w:numPr>
-          <w:numberingChange w:id="121" w:author="Revanth Tondapu" w:date="2013-01-08T19:17:00Z" w:original="%1:4:0:.%2:5:0:.%3:2:0:"/>
+          <w:numberingChange w:id="124" w:author="Revanth Tondapu" w:date="2013-01-08T19:17:00Z" w:original="%1:4:0:.%2:5:0:.%3:2:0:"/>
         </w:numPr>
         <w:tabs>
           <w:tab w:val="clear" w:pos="0"/>
@@ -8617,7 +8438,7 @@
           <w:lang w:val="en-GB"/>
         </w:rPr>
       </w:pPr>
-      <w:bookmarkStart w:id="122" w:name="_Toc219292026"/>
+      <w:bookmarkStart w:id="125" w:name="_Toc219292026"/>
       <w:r>
         <w:rPr>
           <w:bCs w:val="0"/>
@@ -8625,7 +8446,7 @@
         </w:rPr>
         <w:t>User Interface</w:t>
       </w:r>
-      <w:bookmarkEnd w:id="122"/>
+      <w:bookmarkEnd w:id="125"/>
     </w:p>
     <w:p>
       <w:pPr>
@@ -8686,7 +8507,7 @@
       <w:pPr>
         <w:pStyle w:val="StyleHeading3ArialNarrow16ptBlackChar"/>
         <w:numPr>
-          <w:numberingChange w:id="123" w:author="Revanth Tondapu" w:date="2013-01-08T19:17:00Z" w:original="%1:4:0:.%2:5:0:.%3:3:0:"/>
+          <w:numberingChange w:id="126" w:author="Revanth Tondapu" w:date="2013-01-08T19:17:00Z" w:original="%1:4:0:.%2:5:0:.%3:3:0:"/>
         </w:numPr>
         <w:tabs>
           <w:tab w:val="clear" w:pos="0"/>
@@ -8698,7 +8519,7 @@
           <w:lang w:val="en-GB"/>
         </w:rPr>
       </w:pPr>
-      <w:bookmarkStart w:id="124" w:name="_Toc219292027"/>
+      <w:bookmarkStart w:id="127" w:name="_Toc219292027"/>
       <w:r>
         <w:rPr>
           <w:bCs w:val="0"/>
@@ -8706,7 +8527,7 @@
         </w:rPr>
         <w:t>Impact Analysis</w:t>
       </w:r>
-      <w:bookmarkEnd w:id="124"/>
+      <w:bookmarkEnd w:id="127"/>
     </w:p>
     <w:p>
       <w:pPr>
@@ -8735,7 +8556,7 @@
       <w:pPr>
         <w:pStyle w:val="StyleHeading3ArialNarrow16ptBlackChar"/>
         <w:numPr>
-          <w:numberingChange w:id="125" w:author="Revanth Tondapu" w:date="2013-01-08T19:17:00Z" w:original="%1:4:0:.%2:5:0:.%3:4:0:"/>
+          <w:numberingChange w:id="128" w:author="Revanth Tondapu" w:date="2013-01-08T19:17:00Z" w:original="%1:4:0:.%2:5:0:.%3:4:0:"/>
         </w:numPr>
         <w:tabs>
           <w:tab w:val="clear" w:pos="0"/>
@@ -8747,7 +8568,7 @@
           <w:lang w:val="en-GB"/>
         </w:rPr>
       </w:pPr>
-      <w:bookmarkStart w:id="126" w:name="_Toc219292028"/>
+      <w:bookmarkStart w:id="129" w:name="_Toc219292028"/>
       <w:r>
         <w:rPr>
           <w:bCs w:val="0"/>
@@ -8755,7 +8576,7 @@
         </w:rPr>
         <w:t>Additional points on Testing</w:t>
       </w:r>
-      <w:bookmarkEnd w:id="126"/>
+      <w:bookmarkEnd w:id="129"/>
     </w:p>
     <w:p>
       <w:pPr>
@@ -8784,7 +8605,7 @@
       <w:pPr>
         <w:pStyle w:val="StyleHeading3ArialNarrow16ptBlackChar"/>
         <w:numPr>
-          <w:numberingChange w:id="127" w:author="Revanth Tondapu" w:date="2013-01-08T19:17:00Z" w:original="%1:4:0:.%2:5:0:.%3:5:0:"/>
+          <w:numberingChange w:id="130" w:author="Revanth Tondapu" w:date="2013-01-08T19:17:00Z" w:original="%1:4:0:.%2:5:0:.%3:5:0:"/>
         </w:numPr>
         <w:tabs>
           <w:tab w:val="clear" w:pos="0"/>
@@ -8796,7 +8617,7 @@
           <w:lang w:val="en-GB"/>
         </w:rPr>
       </w:pPr>
-      <w:bookmarkStart w:id="128" w:name="_Toc219292029"/>
+      <w:bookmarkStart w:id="131" w:name="_Toc219292029"/>
       <w:r>
         <w:rPr>
           <w:bCs w:val="0"/>
@@ -8804,7 +8625,7 @@
         </w:rPr>
         <w:t>Constraints</w:t>
       </w:r>
-      <w:bookmarkEnd w:id="128"/>
+      <w:bookmarkEnd w:id="131"/>
     </w:p>
     <w:p>
       <w:pPr>
@@ -8841,8 +8662,8 @@
           <w:lang w:val="en-GB"/>
         </w:rPr>
       </w:pPr>
-      <w:bookmarkStart w:id="129" w:name="_Toc109035345"/>
-      <w:bookmarkStart w:id="130" w:name="_Toc110402413"/>
+      <w:bookmarkStart w:id="132" w:name="_Toc109035345"/>
+      <w:bookmarkStart w:id="133" w:name="_Toc110402413"/>
       <w:r>
         <w:rPr>
           <w:lang w:val="en-GB"/>
@@ -8854,24 +8675,25 @@
       <w:pPr>
         <w:pStyle w:val="StyleHeading1ArialNarrow"/>
         <w:numPr>
-          <w:numberingChange w:id="131" w:author="Revanth Tondapu" w:date="2013-01-08T19:17:00Z" w:original="%1:5:0:."/>
+          <w:numberingChange w:id="134" w:author="Revanth Tondapu" w:date="2013-01-08T19:17:00Z" w:original="%1:5:0:."/>
         </w:numPr>
         <w:rPr>
           <w:lang w:val="en-GB"/>
         </w:rPr>
       </w:pPr>
-      <w:bookmarkStart w:id="132" w:name="_GoBack"/>
-      <w:bookmarkStart w:id="133" w:name="_Toc219292030"/>
+      <w:bookmarkStart w:id="135" w:name="_GoBack"/>
+      <w:bookmarkStart w:id="136" w:name="_Toc219292030"/>
+      <w:bookmarkEnd w:id="135"/>
+      <w:r>
+        <w:rPr>
+          <w:lang w:val="en-GB"/>
+        </w:rPr>
+        <w:lastRenderedPageBreak/>
+        <w:t>Report Layouts</w:t>
+      </w:r>
       <w:bookmarkEnd w:id="132"/>
-      <w:r>
-        <w:rPr>
-          <w:lang w:val="en-GB"/>
-        </w:rPr>
-        <w:t>Report Layouts</w:t>
-      </w:r>
-      <w:bookmarkEnd w:id="129"/>
-      <w:bookmarkEnd w:id="130"/>
       <w:bookmarkEnd w:id="133"/>
+      <w:bookmarkEnd w:id="136"/>
     </w:p>
     <w:p>
       <w:pPr>
@@ -8893,24 +8715,24 @@
       <w:pPr>
         <w:pStyle w:val="StyleHeading1ArialNarrow"/>
         <w:numPr>
-          <w:numberingChange w:id="134" w:author="Revanth Tondapu" w:date="2013-01-08T19:17:00Z" w:original="%1:6:0:."/>
+          <w:numberingChange w:id="137" w:author="Revanth Tondapu" w:date="2013-01-08T19:17:00Z" w:original="%1:6:0:."/>
         </w:numPr>
         <w:rPr>
           <w:lang w:val="en-GB"/>
         </w:rPr>
       </w:pPr>
-      <w:bookmarkStart w:id="135" w:name="_Toc109035346"/>
-      <w:bookmarkStart w:id="136" w:name="_Toc110402414"/>
-      <w:bookmarkStart w:id="137" w:name="_Toc219292031"/>
+      <w:bookmarkStart w:id="138" w:name="_Toc109035346"/>
+      <w:bookmarkStart w:id="139" w:name="_Toc110402414"/>
+      <w:bookmarkStart w:id="140" w:name="_Toc219292031"/>
       <w:r>
         <w:rPr>
           <w:lang w:val="en-GB"/>
         </w:rPr>
         <w:t>Functional Decomposition Diagram</w:t>
       </w:r>
-      <w:bookmarkEnd w:id="135"/>
-      <w:bookmarkEnd w:id="136"/>
-      <w:bookmarkEnd w:id="137"/>
+      <w:bookmarkEnd w:id="138"/>
+      <w:bookmarkEnd w:id="139"/>
+      <w:bookmarkEnd w:id="140"/>
     </w:p>
     <w:p>
       <w:pPr>
@@ -8958,7 +8780,8 @@
       <w:headerReference w:type="default" r:id="rId13"/>
       <w:footerReference w:type="default" r:id="rId14"/>
       <w:pgSz w:w="12240" w:h="15840"/>
-      <w:pgMar w:top="1440" w:right="1440" w:bottom="1440" w:left="1440" w:gutter="0"/>
+      <w:pgMar w:top="1440" w:right="1440" w:bottom="1440" w:left="1440" w:header="720" w:footer="720" w:gutter="0"/>
+      <w:cols w:space="720"/>
       <w:docGrid w:linePitch="360"/>
     </w:sectPr>
   </w:body>
@@ -8966,7 +8789,7 @@
 </file>
 
 <file path=word/endnotes.xml><?xml version="1.0" encoding="utf-8"?>
-<w:endnotes xmlns:mv="urn:schemas-microsoft-com:mac:vml" xmlns:mo="http://schemas.microsoft.com/office/mac/office/2008/main" xmlns:ve="http://schemas.openxmlformats.org/markup-compatibility/2006" xmlns:o="urn:schemas-microsoft-com:office:office" xmlns:r="http://schemas.openxmlformats.org/officeDocument/2006/relationships" xmlns:m="http://schemas.openxmlformats.org/officeDocument/2006/math" xmlns:v="urn:schemas-microsoft-com:vml" xmlns:w10="urn:schemas-microsoft-com:office:word" xmlns:w="http://schemas.openxmlformats.org/wordprocessingml/2006/main" xmlns:wne="http://schemas.microsoft.com/office/word/2006/wordml" xmlns:wp="http://schemas.openxmlformats.org/drawingml/2006/wordprocessingDrawing">
+<w:endnotes xmlns:ve="http://schemas.openxmlformats.org/markup-compatibility/2006" xmlns:o="urn:schemas-microsoft-com:office:office" xmlns:r="http://schemas.openxmlformats.org/officeDocument/2006/relationships" xmlns:m="http://schemas.openxmlformats.org/officeDocument/2006/math" xmlns:v="urn:schemas-microsoft-com:vml" xmlns:wp="http://schemas.openxmlformats.org/drawingml/2006/wordprocessingDrawing" xmlns:w10="urn:schemas-microsoft-com:office:word" xmlns:w="http://schemas.openxmlformats.org/wordprocessingml/2006/main" xmlns:wne="http://schemas.microsoft.com/office/word/2006/wordml">
   <w:endnote w:type="separator" w:id="0">
     <w:p>
       <w:pPr>
@@ -8991,7 +8814,7 @@
 </file>
 
 <file path=word/footer1.xml><?xml version="1.0" encoding="utf-8"?>
-<w:ftr xmlns:mv="urn:schemas-microsoft-com:mac:vml" xmlns:mo="http://schemas.microsoft.com/office/mac/office/2008/main" xmlns:ve="http://schemas.openxmlformats.org/markup-compatibility/2006" xmlns:o="urn:schemas-microsoft-com:office:office" xmlns:r="http://schemas.openxmlformats.org/officeDocument/2006/relationships" xmlns:m="http://schemas.openxmlformats.org/officeDocument/2006/math" xmlns:v="urn:schemas-microsoft-com:vml" xmlns:w10="urn:schemas-microsoft-com:office:word" xmlns:w="http://schemas.openxmlformats.org/wordprocessingml/2006/main" xmlns:wne="http://schemas.microsoft.com/office/word/2006/wordml" xmlns:wp="http://schemas.openxmlformats.org/drawingml/2006/wordprocessingDrawing">
+<w:ftr xmlns:ve="http://schemas.openxmlformats.org/markup-compatibility/2006" xmlns:o="urn:schemas-microsoft-com:office:office" xmlns:r="http://schemas.openxmlformats.org/officeDocument/2006/relationships" xmlns:m="http://schemas.openxmlformats.org/officeDocument/2006/math" xmlns:v="urn:schemas-microsoft-com:vml" xmlns:wp="http://schemas.openxmlformats.org/drawingml/2006/wordprocessingDrawing" xmlns:w10="urn:schemas-microsoft-com:office:word" xmlns:w="http://schemas.openxmlformats.org/wordprocessingml/2006/main" xmlns:wne="http://schemas.microsoft.com/office/word/2006/wordml">
   <w:p>
     <w:pPr>
       <w:pStyle w:val="Footer"/>
@@ -9006,19 +8829,7 @@
       <w:rPr>
         <w:rFonts w:asciiTheme="majorHAnsi" w:hAnsiTheme="majorHAnsi"/>
       </w:rPr>
-      <w:t xml:space="preserve">Your Doctor </w:t>
-    </w:r>
-    <w:r>
-      <w:rPr>
-        <w:rFonts w:asciiTheme="majorHAnsi" w:hAnsiTheme="majorHAnsi"/>
-      </w:rPr>
-      <w:t xml:space="preserve">Program App </w:t>
-    </w:r>
-    <w:r>
-      <w:rPr>
-        <w:rFonts w:asciiTheme="majorHAnsi" w:hAnsiTheme="majorHAnsi"/>
-      </w:rPr>
-      <w:t>Project</w:t>
+      <w:t>Your Doctor Program App Project</w:t>
     </w:r>
     <w:r>
       <w:rPr>
@@ -9038,7 +8849,7 @@
           <w:rFonts w:asciiTheme="majorHAnsi" w:hAnsiTheme="majorHAnsi"/>
           <w:noProof/>
         </w:rPr>
-        <w:t>10</w:t>
+        <w:t>11</w:t>
       </w:r>
     </w:fldSimple>
   </w:p>
@@ -9051,7 +8862,7 @@
 </file>
 
 <file path=word/footnotes.xml><?xml version="1.0" encoding="utf-8"?>
-<w:footnotes xmlns:mv="urn:schemas-microsoft-com:mac:vml" xmlns:mo="http://schemas.microsoft.com/office/mac/office/2008/main" xmlns:ve="http://schemas.openxmlformats.org/markup-compatibility/2006" xmlns:o="urn:schemas-microsoft-com:office:office" xmlns:r="http://schemas.openxmlformats.org/officeDocument/2006/relationships" xmlns:m="http://schemas.openxmlformats.org/officeDocument/2006/math" xmlns:v="urn:schemas-microsoft-com:vml" xmlns:w10="urn:schemas-microsoft-com:office:word" xmlns:w="http://schemas.openxmlformats.org/wordprocessingml/2006/main" xmlns:wne="http://schemas.microsoft.com/office/word/2006/wordml" xmlns:wp="http://schemas.openxmlformats.org/drawingml/2006/wordprocessingDrawing">
+<w:footnotes xmlns:ve="http://schemas.openxmlformats.org/markup-compatibility/2006" xmlns:o="urn:schemas-microsoft-com:office:office" xmlns:r="http://schemas.openxmlformats.org/officeDocument/2006/relationships" xmlns:m="http://schemas.openxmlformats.org/officeDocument/2006/math" xmlns:v="urn:schemas-microsoft-com:vml" xmlns:wp="http://schemas.openxmlformats.org/drawingml/2006/wordprocessingDrawing" xmlns:w10="urn:schemas-microsoft-com:office:word" xmlns:w="http://schemas.openxmlformats.org/wordprocessingml/2006/main" xmlns:wne="http://schemas.microsoft.com/office/word/2006/wordml">
   <w:footnote w:type="separator" w:id="0">
     <w:p>
       <w:pPr>
@@ -9076,7 +8887,7 @@
 </file>
 
 <file path=word/header1.xml><?xml version="1.0" encoding="utf-8"?>
-<w:hdr xmlns:mv="urn:schemas-microsoft-com:mac:vml" xmlns:mo="http://schemas.microsoft.com/office/mac/office/2008/main" xmlns:ve="http://schemas.openxmlformats.org/markup-compatibility/2006" xmlns:o="urn:schemas-microsoft-com:office:office" xmlns:r="http://schemas.openxmlformats.org/officeDocument/2006/relationships" xmlns:m="http://schemas.openxmlformats.org/officeDocument/2006/math" xmlns:v="urn:schemas-microsoft-com:vml" xmlns:w10="urn:schemas-microsoft-com:office:word" xmlns:w="http://schemas.openxmlformats.org/wordprocessingml/2006/main" xmlns:wne="http://schemas.microsoft.com/office/word/2006/wordml" xmlns:wp="http://schemas.openxmlformats.org/drawingml/2006/wordprocessingDrawing">
+<w:hdr xmlns:ve="http://schemas.openxmlformats.org/markup-compatibility/2006" xmlns:o="urn:schemas-microsoft-com:office:office" xmlns:r="http://schemas.openxmlformats.org/officeDocument/2006/relationships" xmlns:m="http://schemas.openxmlformats.org/officeDocument/2006/math" xmlns:v="urn:schemas-microsoft-com:vml" xmlns:wp="http://schemas.openxmlformats.org/drawingml/2006/wordprocessingDrawing" xmlns:w10="urn:schemas-microsoft-com:office:word" xmlns:w="http://schemas.openxmlformats.org/wordprocessingml/2006/main" xmlns:wne="http://schemas.microsoft.com/office/word/2006/wordml">
   <w:p>
     <w:pPr>
       <w:pStyle w:val="Header"/>
@@ -9109,7 +8920,7 @@
 </file>
 
 <file path=word/numbering.xml><?xml version="1.0" encoding="utf-8"?>
-<w:numbering xmlns:mv="urn:schemas-microsoft-com:mac:vml" xmlns:mo="http://schemas.microsoft.com/office/mac/office/2008/main" xmlns:ve="http://schemas.openxmlformats.org/markup-compatibility/2006" xmlns:o="urn:schemas-microsoft-com:office:office" xmlns:r="http://schemas.openxmlformats.org/officeDocument/2006/relationships" xmlns:m="http://schemas.openxmlformats.org/officeDocument/2006/math" xmlns:v="urn:schemas-microsoft-com:vml" xmlns:w10="urn:schemas-microsoft-com:office:word" xmlns:w="http://schemas.openxmlformats.org/wordprocessingml/2006/main" xmlns:wne="http://schemas.microsoft.com/office/word/2006/wordml" xmlns:wp="http://schemas.openxmlformats.org/drawingml/2006/wordprocessingDrawing">
+<w:numbering xmlns:ve="http://schemas.openxmlformats.org/markup-compatibility/2006" xmlns:o="urn:schemas-microsoft-com:office:office" xmlns:r="http://schemas.openxmlformats.org/officeDocument/2006/relationships" xmlns:m="http://schemas.openxmlformats.org/officeDocument/2006/math" xmlns:v="urn:schemas-microsoft-com:vml" xmlns:wp="http://schemas.openxmlformats.org/drawingml/2006/wordprocessingDrawing" xmlns:w10="urn:schemas-microsoft-com:office:word" xmlns:w="http://schemas.openxmlformats.org/wordprocessingml/2006/main" xmlns:wne="http://schemas.microsoft.com/office/word/2006/wordml">
   <w:abstractNum w:abstractNumId="0">
     <w:nsid w:val="19CD02D1"/>
     <w:multiLevelType w:val="hybridMultilevel"/>
@@ -10304,7 +10115,7 @@
       </w:pPr>
     </w:pPrDefault>
   </w:docDefaults>
-  <w:latentStyles w:defLockedState="0" w:defUIPriority="0" w:defSemiHidden="0" w:defUnhideWhenUsed="0" w:defQFormat="0" w:count="276">
+  <w:latentStyles w:defLockedState="0" w:defUIPriority="0" w:defSemiHidden="0" w:defUnhideWhenUsed="0" w:defQFormat="0" w:count="267">
     <w:lsdException w:name="toc 1" w:uiPriority="39"/>
     <w:lsdException w:name="toc 2" w:uiPriority="39"/>
     <w:lsdException w:name="toc 3" w:uiPriority="39"/>
@@ -10444,11 +10255,13 @@
   </w:style>
   <w:style w:type="character" w:default="1" w:styleId="DefaultParagraphFont">
     <w:name w:val="Default Paragraph Font"/>
+    <w:uiPriority w:val="1"/>
     <w:semiHidden/>
     <w:unhideWhenUsed/>
   </w:style>
   <w:style w:type="table" w:default="1" w:styleId="TableNormal">
     <w:name w:val="Normal Table"/>
+    <w:uiPriority w:val="99"/>
     <w:semiHidden/>
     <w:unhideWhenUsed/>
     <w:qFormat/>
@@ -10464,6 +10277,7 @@
   </w:style>
   <w:style w:type="numbering" w:default="1" w:styleId="NoList">
     <w:name w:val="No List"/>
+    <w:uiPriority w:val="99"/>
     <w:semiHidden/>
     <w:unhideWhenUsed/>
   </w:style>

</xml_diff>